<commit_message>
Grandes melhorias em tudo.
</commit_message>
<xml_diff>
--- a/Wine_Classification_Autoassociative_Network/Desempenho.docx
+++ b/Wine_Classification_Autoassociative_Network/Desempenho.docx
@@ -128,7 +128,7 @@
           </w:tcPr>
           <w:p>
             <w:r>
-              <w:t>0.0171249644642701</w:t>
+              <w:t>0.0208115500896157</w:t>
             </w:r>
           </w:p>
         </w:tc>
@@ -179,7 +179,7 @@
           </w:tcPr>
           <w:p>
             <w:r>
-              <w:t>0.175996488969346</w:t>
+              <w:t>0.0493567140081464</w:t>
             </w:r>
           </w:p>
         </w:tc>
@@ -230,7 +230,7 @@
           </w:tcPr>
           <w:p>
             <w:r>
-              <w:t>0.960545667970007</w:t>
+              <w:t>0.674448797471794</w:t>
             </w:r>
           </w:p>
         </w:tc>
@@ -281,7 +281,7 @@
           </w:tcPr>
           <w:p>
             <w:r>
-              <w:t>0.0700983267758985</w:t>
+              <w:t>0.0401905153749934</w:t>
             </w:r>
           </w:p>
         </w:tc>
@@ -305,364 +305,6 @@
             <w:vAlign w:val="center"/>
           </w:tcPr>
           <w:p/>
-        </w:tc>
-      </w:tr>
-    </w:tbl>
-    <w:p/>
-    <w:p>
-      <w:bookmarkStart w:id="0" w:name="_GoBack"/>
-      <w:bookmarkEnd w:id="0"/>
-    </w:p>
-    <w:p>
-      <w:pPr>
-        <w:jc w:val="center"/>
-        <w:rPr>
-          <w:b/>
-          <w:bCs/>
-          <w:sz w:val="28"/>
-          <w:szCs w:val="28"/>
-        </w:rPr>
-      </w:pPr>
-      <w:r>
-        <w:rPr>
-          <w:b/>
-          <w:bCs/>
-          <w:sz w:val="28"/>
-          <w:szCs w:val="28"/>
-        </w:rPr>
-        <w:t>A</w:t>
-      </w:r>
-      <w:r>
-        <w:rPr>
-          <w:b/>
-          <w:bCs/>
-          <w:sz w:val="28"/>
-          <w:szCs w:val="28"/>
-        </w:rPr>
-        <w:t>u</w:t>
-      </w:r>
-      <w:r>
-        <w:rPr>
-          <w:b/>
-          <w:bCs/>
-          <w:sz w:val="28"/>
-          <w:szCs w:val="28"/>
-        </w:rPr>
-        <w:t>toassociativas</w:t>
-      </w:r>
-    </w:p>
-    <w:tbl>
-      <w:tblPr>
-        <w:tblStyle w:val="Tabelacomgrade"/>
-        <w:tblW w:w="8926" w:type="dxa"/>
-        <w:tblLook w:val="04A0" w:firstRow="1" w:lastRow="0" w:firstColumn="1" w:lastColumn="0" w:noHBand="0" w:noVBand="1"/>
-      </w:tblPr>
-      <w:tblGrid>
-        <w:gridCol w:w="1756"/>
-        <w:gridCol w:w="2279"/>
-        <w:gridCol w:w="2463"/>
-        <w:gridCol w:w="2428"/>
-      </w:tblGrid>
-      <w:tr>
-        <w:trPr>
-          <w:trHeight w:val="569"/>
-        </w:trPr>
-        <w:tc>
-          <w:tcPr>
-            <w:tcW w:w="1756" w:type="dxa"/>
-            <w:vAlign w:val="center"/>
-          </w:tcPr>
-          <w:p>
-            <w:pPr>
-              <w:jc w:val="center"/>
-            </w:pPr>
-            <w:r>
-              <w:t>CLASSES</w:t>
-            </w:r>
-          </w:p>
-        </w:tc>
-        <w:tc>
-          <w:tcPr>
-            <w:tcW w:w="7170" w:type="dxa"/>
-            <w:gridSpan w:val="3"/>
-            <w:vAlign w:val="center"/>
-          </w:tcPr>
-          <w:p>
-            <w:pPr>
-              <w:jc w:val="center"/>
-            </w:pPr>
-            <w:r>
-              <w:t>MSE</w:t>
-            </w:r>
-          </w:p>
-        </w:tc>
-      </w:tr>
-      <w:tr>
-        <w:trPr>
-          <w:trHeight w:val="362"/>
-        </w:trPr>
-        <w:tc>
-          <w:tcPr>
-            <w:tcW w:w="1756" w:type="dxa"/>
-          </w:tcPr>
-          <w:p>
-            <w:pPr>
-              <w:jc w:val="center"/>
-            </w:pPr>
-          </w:p>
-        </w:tc>
-        <w:tc>
-          <w:tcPr>
-            <w:tcW w:w="2279" w:type="dxa"/>
-            <w:vAlign w:val="center"/>
-          </w:tcPr>
-          <w:p>
-            <w:pPr>
-              <w:jc w:val="center"/>
-            </w:pPr>
-            <w:r>
-              <w:t>Rede 1</w:t>
-            </w:r>
-          </w:p>
-        </w:tc>
-        <w:tc>
-          <w:tcPr>
-            <w:tcW w:w="2463" w:type="dxa"/>
-            <w:vAlign w:val="center"/>
-          </w:tcPr>
-          <w:p>
-            <w:pPr>
-              <w:jc w:val="center"/>
-            </w:pPr>
-            <w:r>
-              <w:t>Rede 2</w:t>
-            </w:r>
-          </w:p>
-        </w:tc>
-        <w:tc>
-          <w:tcPr>
-            <w:tcW w:w="2428" w:type="dxa"/>
-            <w:vAlign w:val="center"/>
-          </w:tcPr>
-          <w:p>
-            <w:pPr>
-              <w:jc w:val="center"/>
-            </w:pPr>
-            <w:r>
-              <w:t>Rede 3</w:t>
-            </w:r>
-          </w:p>
-        </w:tc>
-      </w:tr>
-      <w:tr>
-        <w:trPr>
-          <w:trHeight w:val="362"/>
-        </w:trPr>
-        <w:tc>
-          <w:tcPr>
-            <w:tcW w:w="1756" w:type="dxa"/>
-            <w:vAlign w:val="center"/>
-          </w:tcPr>
-          <w:p>
-            <w:pPr>
-              <w:jc w:val="center"/>
-            </w:pPr>
-            <w:r>
-              <w:t>Classe 1</w:t>
-            </w:r>
-          </w:p>
-        </w:tc>
-        <w:tc>
-          <w:tcPr>
-            <w:tcW w:w="2279" w:type="dxa"/>
-            <w:shd w:val="clear" w:color="auto" w:fill="66FFFF"/>
-            <w:vAlign w:val="center"/>
-          </w:tcPr>
-          <w:p>
-            <w:r>
-              <w:t>0.00232949388219230</w:t>
-            </w:r>
-          </w:p>
-        </w:tc>
-        <w:tc>
-          <w:tcPr>
-            <w:tcW w:w="2463" w:type="dxa"/>
-            <w:vAlign w:val="center"/>
-          </w:tcPr>
-          <w:p>
-            <w:r>
-              <w:t>0.0776610951529944</w:t>
-            </w:r>
-          </w:p>
-        </w:tc>
-        <w:tc>
-          <w:tcPr>
-            <w:tcW w:w="2428" w:type="dxa"/>
-            <w:vAlign w:val="center"/>
-          </w:tcPr>
-          <w:p>
-            <w:r>
-              <w:t>0.0523204938914914</w:t>
-            </w:r>
-          </w:p>
-        </w:tc>
-      </w:tr>
-      <w:tr>
-        <w:trPr>
-          <w:trHeight w:val="362"/>
-        </w:trPr>
-        <w:tc>
-          <w:tcPr>
-            <w:tcW w:w="1756" w:type="dxa"/>
-            <w:vAlign w:val="center"/>
-          </w:tcPr>
-          <w:p>
-            <w:pPr>
-              <w:jc w:val="center"/>
-            </w:pPr>
-            <w:r>
-              <w:t>Classe 2</w:t>
-            </w:r>
-          </w:p>
-        </w:tc>
-        <w:tc>
-          <w:tcPr>
-            <w:tcW w:w="2279" w:type="dxa"/>
-            <w:vAlign w:val="center"/>
-          </w:tcPr>
-          <w:p>
-            <w:r>
-              <w:t>0.0112475753319423</w:t>
-            </w:r>
-          </w:p>
-        </w:tc>
-        <w:tc>
-          <w:tcPr>
-            <w:tcW w:w="2463" w:type="dxa"/>
-            <w:shd w:val="clear" w:color="auto" w:fill="66FFFF"/>
-            <w:vAlign w:val="center"/>
-          </w:tcPr>
-          <w:p>
-            <w:r>
-              <w:t>0.000513473388355602</w:t>
-            </w:r>
-          </w:p>
-        </w:tc>
-        <w:tc>
-          <w:tcPr>
-            <w:tcW w:w="2428" w:type="dxa"/>
-            <w:vAlign w:val="center"/>
-          </w:tcPr>
-          <w:p>
-            <w:r>
-              <w:t>0.0333444849453355</w:t>
-            </w:r>
-          </w:p>
-        </w:tc>
-      </w:tr>
-      <w:tr>
-        <w:trPr>
-          <w:trHeight w:val="362"/>
-        </w:trPr>
-        <w:tc>
-          <w:tcPr>
-            <w:tcW w:w="1756" w:type="dxa"/>
-            <w:vAlign w:val="center"/>
-          </w:tcPr>
-          <w:p>
-            <w:pPr>
-              <w:jc w:val="center"/>
-            </w:pPr>
-            <w:r>
-              <w:t>Classe 3</w:t>
-            </w:r>
-          </w:p>
-        </w:tc>
-        <w:tc>
-          <w:tcPr>
-            <w:tcW w:w="2279" w:type="dxa"/>
-            <w:vAlign w:val="center"/>
-          </w:tcPr>
-          <w:p>
-            <w:r>
-              <w:t>0.0439696213401347</w:t>
-            </w:r>
-          </w:p>
-        </w:tc>
-        <w:tc>
-          <w:tcPr>
-            <w:tcW w:w="2463" w:type="dxa"/>
-            <w:vAlign w:val="center"/>
-          </w:tcPr>
-          <w:p>
-            <w:r>
-              <w:t>0.199856619502182</w:t>
-            </w:r>
-          </w:p>
-        </w:tc>
-        <w:tc>
-          <w:tcPr>
-            <w:tcW w:w="2428" w:type="dxa"/>
-            <w:shd w:val="clear" w:color="auto" w:fill="66FFFF"/>
-            <w:vAlign w:val="center"/>
-          </w:tcPr>
-          <w:p>
-            <w:r>
-              <w:t>0.00184544265747961</w:t>
-            </w:r>
-          </w:p>
-        </w:tc>
-      </w:tr>
-      <w:tr>
-        <w:trPr>
-          <w:trHeight w:val="362"/>
-        </w:trPr>
-        <w:tc>
-          <w:tcPr>
-            <w:tcW w:w="1756" w:type="dxa"/>
-            <w:vAlign w:val="center"/>
-          </w:tcPr>
-          <w:p>
-            <w:pPr>
-              <w:jc w:val="center"/>
-            </w:pPr>
-            <w:r>
-              <w:t>Todas as Classes</w:t>
-            </w:r>
-          </w:p>
-        </w:tc>
-        <w:tc>
-          <w:tcPr>
-            <w:tcW w:w="2279" w:type="dxa"/>
-            <w:vAlign w:val="center"/>
-          </w:tcPr>
-          <w:p>
-            <w:r>
-              <w:t>0.0191822301847564</w:t>
-            </w:r>
-          </w:p>
-        </w:tc>
-        <w:tc>
-          <w:tcPr>
-            <w:tcW w:w="2463" w:type="dxa"/>
-            <w:vAlign w:val="center"/>
-          </w:tcPr>
-          <w:p>
-            <w:r>
-              <w:t>0.0926770626811774</w:t>
-            </w:r>
-          </w:p>
-        </w:tc>
-        <w:tc>
-          <w:tcPr>
-            <w:tcW w:w="2428" w:type="dxa"/>
-            <w:vAlign w:val="center"/>
-          </w:tcPr>
-          <w:p>
-            <w:r>
-              <w:t>0.0291701404981022</w:t>
-            </w:r>
-          </w:p>
         </w:tc>
       </w:tr>
     </w:tbl>
@@ -685,7 +327,382 @@
           <w:sz w:val="28"/>
           <w:szCs w:val="28"/>
         </w:rPr>
-        <w:t>Autoassociativas</w:t>
+        <w:t>Auto</w:t>
+      </w:r>
+      <w:r>
+        <w:rPr>
+          <w:b/>
+          <w:bCs/>
+          <w:sz w:val="28"/>
+          <w:szCs w:val="28"/>
+        </w:rPr>
+        <w:t xml:space="preserve"> A</w:t>
+      </w:r>
+      <w:r>
+        <w:rPr>
+          <w:b/>
+          <w:bCs/>
+          <w:sz w:val="28"/>
+          <w:szCs w:val="28"/>
+        </w:rPr>
+        <w:t>ssociativa</w:t>
+      </w:r>
+    </w:p>
+    <w:tbl>
+      <w:tblPr>
+        <w:tblStyle w:val="Tabelacomgrade"/>
+        <w:tblW w:w="8926" w:type="dxa"/>
+        <w:tblLook w:val="04A0" w:firstRow="1" w:lastRow="0" w:firstColumn="1" w:lastColumn="0" w:noHBand="0" w:noVBand="1"/>
+      </w:tblPr>
+      <w:tblGrid>
+        <w:gridCol w:w="1756"/>
+        <w:gridCol w:w="2279"/>
+        <w:gridCol w:w="2463"/>
+        <w:gridCol w:w="2428"/>
+      </w:tblGrid>
+      <w:tr>
+        <w:trPr>
+          <w:trHeight w:val="569"/>
+        </w:trPr>
+        <w:tc>
+          <w:tcPr>
+            <w:tcW w:w="1756" w:type="dxa"/>
+            <w:vAlign w:val="center"/>
+          </w:tcPr>
+          <w:p>
+            <w:pPr>
+              <w:jc w:val="center"/>
+            </w:pPr>
+            <w:r>
+              <w:t>CLASSES</w:t>
+            </w:r>
+          </w:p>
+        </w:tc>
+        <w:tc>
+          <w:tcPr>
+            <w:tcW w:w="7170" w:type="dxa"/>
+            <w:gridSpan w:val="3"/>
+            <w:vAlign w:val="center"/>
+          </w:tcPr>
+          <w:p>
+            <w:pPr>
+              <w:jc w:val="center"/>
+            </w:pPr>
+            <w:r>
+              <w:t>MSE</w:t>
+            </w:r>
+          </w:p>
+        </w:tc>
+      </w:tr>
+      <w:tr>
+        <w:trPr>
+          <w:trHeight w:val="362"/>
+        </w:trPr>
+        <w:tc>
+          <w:tcPr>
+            <w:tcW w:w="1756" w:type="dxa"/>
+          </w:tcPr>
+          <w:p>
+            <w:pPr>
+              <w:jc w:val="center"/>
+            </w:pPr>
+          </w:p>
+        </w:tc>
+        <w:tc>
+          <w:tcPr>
+            <w:tcW w:w="2279" w:type="dxa"/>
+            <w:vAlign w:val="center"/>
+          </w:tcPr>
+          <w:p>
+            <w:pPr>
+              <w:jc w:val="center"/>
+            </w:pPr>
+            <w:r>
+              <w:t>Rede 1</w:t>
+            </w:r>
+          </w:p>
+        </w:tc>
+        <w:tc>
+          <w:tcPr>
+            <w:tcW w:w="2463" w:type="dxa"/>
+            <w:vAlign w:val="center"/>
+          </w:tcPr>
+          <w:p>
+            <w:pPr>
+              <w:jc w:val="center"/>
+            </w:pPr>
+            <w:r>
+              <w:t>Rede 2</w:t>
+            </w:r>
+          </w:p>
+        </w:tc>
+        <w:tc>
+          <w:tcPr>
+            <w:tcW w:w="2428" w:type="dxa"/>
+            <w:vAlign w:val="center"/>
+          </w:tcPr>
+          <w:p>
+            <w:pPr>
+              <w:jc w:val="center"/>
+            </w:pPr>
+            <w:r>
+              <w:t>Rede 3</w:t>
+            </w:r>
+          </w:p>
+        </w:tc>
+      </w:tr>
+      <w:tr>
+        <w:trPr>
+          <w:trHeight w:val="362"/>
+        </w:trPr>
+        <w:tc>
+          <w:tcPr>
+            <w:tcW w:w="1756" w:type="dxa"/>
+            <w:vAlign w:val="center"/>
+          </w:tcPr>
+          <w:p>
+            <w:pPr>
+              <w:jc w:val="center"/>
+            </w:pPr>
+            <w:r>
+              <w:t>Classe 1</w:t>
+            </w:r>
+          </w:p>
+        </w:tc>
+        <w:tc>
+          <w:tcPr>
+            <w:tcW w:w="2279" w:type="dxa"/>
+            <w:shd w:val="clear" w:color="auto" w:fill="66FFFF"/>
+            <w:vAlign w:val="center"/>
+          </w:tcPr>
+          <w:p>
+            <w:r>
+              <w:t>0.0302836297730128</w:t>
+            </w:r>
+          </w:p>
+        </w:tc>
+        <w:tc>
+          <w:tcPr>
+            <w:tcW w:w="2463" w:type="dxa"/>
+            <w:vAlign w:val="center"/>
+          </w:tcPr>
+          <w:p>
+            <w:r>
+              <w:t>1.13858065932581</w:t>
+            </w:r>
+          </w:p>
+        </w:tc>
+        <w:tc>
+          <w:tcPr>
+            <w:tcW w:w="2428" w:type="dxa"/>
+            <w:vAlign w:val="center"/>
+          </w:tcPr>
+          <w:p>
+            <w:r>
+              <w:t>0.680170546924464</w:t>
+            </w:r>
+          </w:p>
+        </w:tc>
+      </w:tr>
+      <w:tr>
+        <w:trPr>
+          <w:trHeight w:val="362"/>
+        </w:trPr>
+        <w:tc>
+          <w:tcPr>
+            <w:tcW w:w="1756" w:type="dxa"/>
+            <w:vAlign w:val="center"/>
+          </w:tcPr>
+          <w:p>
+            <w:pPr>
+              <w:jc w:val="center"/>
+            </w:pPr>
+            <w:r>
+              <w:t>Classe 2</w:t>
+            </w:r>
+          </w:p>
+        </w:tc>
+        <w:tc>
+          <w:tcPr>
+            <w:tcW w:w="2279" w:type="dxa"/>
+            <w:vAlign w:val="center"/>
+          </w:tcPr>
+          <w:p>
+            <w:r>
+              <w:t>0.146223646270625</w:t>
+            </w:r>
+          </w:p>
+        </w:tc>
+        <w:tc>
+          <w:tcPr>
+            <w:tcW w:w="2463" w:type="dxa"/>
+            <w:shd w:val="clear" w:color="auto" w:fill="66FFFF"/>
+            <w:vAlign w:val="center"/>
+          </w:tcPr>
+          <w:p>
+            <w:r>
+              <w:t>0.00667517050996684</w:t>
+            </w:r>
+          </w:p>
+        </w:tc>
+        <w:tc>
+          <w:tcPr>
+            <w:tcW w:w="2428" w:type="dxa"/>
+            <w:vAlign w:val="center"/>
+          </w:tcPr>
+          <w:p>
+            <w:r>
+              <w:t>0.433471165055084</w:t>
+            </w:r>
+          </w:p>
+        </w:tc>
+      </w:tr>
+      <w:tr>
+        <w:trPr>
+          <w:trHeight w:val="362"/>
+        </w:trPr>
+        <w:tc>
+          <w:tcPr>
+            <w:tcW w:w="1756" w:type="dxa"/>
+            <w:vAlign w:val="center"/>
+          </w:tcPr>
+          <w:p>
+            <w:pPr>
+              <w:jc w:val="center"/>
+            </w:pPr>
+            <w:bookmarkStart w:id="0" w:name="_GoBack" w:colFirst="3" w:colLast="3"/>
+            <w:r>
+              <w:t>Classe 3</w:t>
+            </w:r>
+          </w:p>
+        </w:tc>
+        <w:tc>
+          <w:tcPr>
+            <w:tcW w:w="2279" w:type="dxa"/>
+            <w:vAlign w:val="center"/>
+          </w:tcPr>
+          <w:p>
+            <w:r>
+              <w:t>0.571620275436482</w:t>
+            </w:r>
+          </w:p>
+        </w:tc>
+        <w:tc>
+          <w:tcPr>
+            <w:tcW w:w="2463" w:type="dxa"/>
+            <w:vAlign w:val="center"/>
+          </w:tcPr>
+          <w:p>
+            <w:r>
+              <w:t>1.22047834523088</w:t>
+            </w:r>
+          </w:p>
+        </w:tc>
+        <w:tc>
+          <w:tcPr>
+            <w:tcW w:w="2428" w:type="dxa"/>
+            <w:shd w:val="clear" w:color="auto" w:fill="66FFFF"/>
+            <w:vAlign w:val="center"/>
+          </w:tcPr>
+          <w:p>
+            <w:r>
+              <w:t>0.0239907923058557</w:t>
+            </w:r>
+          </w:p>
+        </w:tc>
+      </w:tr>
+      <w:bookmarkEnd w:id="0"/>
+      <w:tr>
+        <w:trPr>
+          <w:trHeight w:val="362"/>
+        </w:trPr>
+        <w:tc>
+          <w:tcPr>
+            <w:tcW w:w="1756" w:type="dxa"/>
+            <w:vAlign w:val="center"/>
+          </w:tcPr>
+          <w:p>
+            <w:pPr>
+              <w:jc w:val="center"/>
+            </w:pPr>
+            <w:r>
+              <w:t>Todas as Classes</w:t>
+            </w:r>
+          </w:p>
+        </w:tc>
+        <w:tc>
+          <w:tcPr>
+            <w:tcW w:w="2279" w:type="dxa"/>
+            <w:vAlign w:val="center"/>
+          </w:tcPr>
+          <w:p>
+            <w:r>
+              <w:t>0.249375850493373</w:t>
+            </w:r>
+          </w:p>
+        </w:tc>
+        <w:tc>
+          <w:tcPr>
+            <w:tcW w:w="2463" w:type="dxa"/>
+            <w:vAlign w:val="center"/>
+          </w:tcPr>
+          <w:p>
+            <w:r>
+              <w:t>0.788578058355555</w:t>
+            </w:r>
+          </w:p>
+        </w:tc>
+        <w:tc>
+          <w:tcPr>
+            <w:tcW w:w="2428" w:type="dxa"/>
+            <w:vAlign w:val="center"/>
+          </w:tcPr>
+          <w:p>
+            <w:r>
+              <w:t>0.379210834761801</w:t>
+            </w:r>
+          </w:p>
+        </w:tc>
+      </w:tr>
+    </w:tbl>
+    <w:p/>
+    <w:p/>
+    <w:p>
+      <w:pPr>
+        <w:jc w:val="center"/>
+        <w:rPr>
+          <w:b/>
+          <w:bCs/>
+          <w:sz w:val="28"/>
+          <w:szCs w:val="28"/>
+        </w:rPr>
+      </w:pPr>
+      <w:r>
+        <w:rPr>
+          <w:b/>
+          <w:bCs/>
+          <w:sz w:val="28"/>
+          <w:szCs w:val="28"/>
+        </w:rPr>
+        <w:t>Auto</w:t>
+      </w:r>
+      <w:r>
+        <w:rPr>
+          <w:b/>
+          <w:bCs/>
+          <w:sz w:val="28"/>
+          <w:szCs w:val="28"/>
+        </w:rPr>
+        <w:t xml:space="preserve"> A</w:t>
+      </w:r>
+      <w:r>
+        <w:rPr>
+          <w:b/>
+          <w:bCs/>
+          <w:sz w:val="28"/>
+          <w:szCs w:val="28"/>
+        </w:rPr>
+        <w:t>ssociativa</w:t>
       </w:r>
       <w:r>
         <w:rPr>
@@ -722,13 +739,7 @@
               <w:jc w:val="center"/>
             </w:pPr>
             <w:r>
-              <w:t>ARQUITET</w:t>
-            </w:r>
-            <w:r>
-              <w:t>U</w:t>
-            </w:r>
-            <w:r>
-              <w:t>RA</w:t>
+              <w:t>ARQUITETURA</w:t>
             </w:r>
           </w:p>
         </w:tc>
@@ -786,7 +797,7 @@
               <w:jc w:val="center"/>
             </w:pPr>
             <w:r>
-              <w:t>0.07009</w:t>
+              <w:t>0.0379018934769264</w:t>
             </w:r>
           </w:p>
         </w:tc>
@@ -822,7 +833,13 @@
               <w:t>u</w:t>
             </w:r>
             <w:r>
-              <w:t>toassociativa</w:t>
+              <w:t>to</w:t>
+            </w:r>
+            <w:r>
+              <w:t xml:space="preserve"> A</w:t>
+            </w:r>
+            <w:r>
+              <w:t>ssociativa</w:t>
             </w:r>
           </w:p>
         </w:tc>
@@ -994,6 +1011,7 @@
     <w:lsdException w:name="HTML Sample" w:semiHidden="1" w:unhideWhenUsed="1"/>
     <w:lsdException w:name="HTML Typewriter" w:semiHidden="1" w:unhideWhenUsed="1"/>
     <w:lsdException w:name="HTML Variable" w:semiHidden="1" w:unhideWhenUsed="1"/>
+    <w:lsdException w:name="Normal Table" w:semiHidden="1" w:unhideWhenUsed="1"/>
     <w:lsdException w:name="annotation subject" w:semiHidden="1" w:unhideWhenUsed="1"/>
     <w:lsdException w:name="No List" w:semiHidden="1" w:unhideWhenUsed="1"/>
     <w:lsdException w:name="Outline List 1" w:semiHidden="1" w:unhideWhenUsed="1"/>
@@ -1040,8 +1058,10 @@
     <w:lsdException w:name="Table Subtle 2" w:semiHidden="1" w:unhideWhenUsed="1"/>
     <w:lsdException w:name="Table Web 1" w:semiHidden="1" w:unhideWhenUsed="1"/>
     <w:lsdException w:name="Table Web 2" w:semiHidden="1" w:unhideWhenUsed="1"/>
+    <w:lsdException w:name="Table Web 3" w:semiHidden="1" w:unhideWhenUsed="1"/>
     <w:lsdException w:name="Balloon Text" w:semiHidden="1" w:unhideWhenUsed="1"/>
     <w:lsdException w:name="Table Grid" w:uiPriority="39"/>
+    <w:lsdException w:name="Table Theme" w:semiHidden="1" w:unhideWhenUsed="1"/>
     <w:lsdException w:name="Placeholder Text" w:semiHidden="1"/>
     <w:lsdException w:name="No Spacing" w:uiPriority="1" w:qFormat="1"/>
     <w:lsdException w:name="Light Shading" w:uiPriority="60"/>

</xml_diff>